<commit_message>
Add full document v1
</commit_message>
<xml_diff>
--- a/Инструментальные средства проектирования  информационных систем/LabWork1/MyVersion.docx
+++ b/Инструментальные средства проектирования  информационных систем/LabWork1/MyVersion.docx
@@ -652,43 +652,12 @@
           <w:rPr>
             <w:noProof/>
             <w:webHidden/>
-          </w:rPr>
-          <w:fldChar w:fldCharType="begin"/>
-        </w:r>
-        <w:r>
-          <w:rPr>
-            <w:noProof/>
-            <w:webHidden/>
-          </w:rPr>
-          <w:instrText xml:space="preserve"> PAGEREF _Toc147596838 \h </w:instrText>
-        </w:r>
-        <w:r>
-          <w:rPr>
-            <w:noProof/>
-            <w:webHidden/>
-          </w:rPr>
-        </w:r>
-        <w:r>
-          <w:rPr>
-            <w:noProof/>
-            <w:webHidden/>
-          </w:rPr>
-          <w:fldChar w:fldCharType="separate"/>
-        </w:r>
-        <w:r>
-          <w:rPr>
-            <w:noProof/>
-            <w:webHidden/>
-          </w:rPr>
-          <w:t>4</w:t>
-        </w:r>
-        <w:r>
-          <w:rPr>
-            <w:noProof/>
-            <w:webHidden/>
-          </w:rPr>
-          <w:fldChar w:fldCharType="end"/>
-        </w:r>
+            <w:lang w:val="en-US"/>
+          </w:rPr>
+          <w:t>3</w:t>
+        </w:r>
+        <w:bookmarkStart w:id="4" w:name="_GoBack"/>
+        <w:bookmarkEnd w:id="4"/>
       </w:hyperlink>
     </w:p>
     <w:p>
@@ -705,94 +674,107 @@
           <w:szCs w:val="24"/>
         </w:rPr>
       </w:pPr>
-      <w:hyperlink w:anchor="_Toc147596839" w:history="1">
-        <w:r>
-          <w:rPr>
-            <w:rStyle w:val="ad"/>
-            <w:noProof/>
-          </w:rPr>
-          <w:t>2.</w:t>
-        </w:r>
-        <w:r>
-          <w:rPr>
-            <w:bCs w:val="0"/>
-            <w:noProof/>
-            <w:sz w:val="24"/>
-            <w:szCs w:val="24"/>
-          </w:rPr>
-          <w:tab/>
-        </w:r>
-        <w:r>
-          <w:rPr>
-            <w:rStyle w:val="ad"/>
-            <w:noProof/>
-          </w:rPr>
-          <w:t>Концепция</w:t>
-        </w:r>
-        <w:r>
-          <w:rPr>
-            <w:rStyle w:val="ad"/>
-            <w:noProof/>
-            <w:lang w:val="en-US"/>
-          </w:rPr>
-          <w:t xml:space="preserve"> </w:t>
-        </w:r>
-        <w:r>
-          <w:rPr>
-            <w:rStyle w:val="ad"/>
-            <w:noProof/>
-          </w:rPr>
-          <w:t>решения</w:t>
-        </w:r>
-        <w:r>
-          <w:rPr>
-            <w:noProof/>
-            <w:webHidden/>
-          </w:rPr>
-          <w:tab/>
-        </w:r>
-        <w:r>
-          <w:rPr>
-            <w:noProof/>
-            <w:webHidden/>
-          </w:rPr>
-          <w:fldChar w:fldCharType="begin"/>
-        </w:r>
-        <w:r>
-          <w:rPr>
-            <w:noProof/>
-            <w:webHidden/>
-          </w:rPr>
-          <w:instrText xml:space="preserve"> PAGEREF _Toc147596839 \h </w:instrText>
-        </w:r>
-        <w:r>
-          <w:rPr>
-            <w:noProof/>
-            <w:webHidden/>
-          </w:rPr>
-        </w:r>
-        <w:r>
-          <w:rPr>
-            <w:noProof/>
-            <w:webHidden/>
-          </w:rPr>
-          <w:fldChar w:fldCharType="separate"/>
-        </w:r>
-        <w:r>
-          <w:rPr>
-            <w:noProof/>
-            <w:webHidden/>
-          </w:rPr>
-          <w:t>4</w:t>
-        </w:r>
-        <w:r>
-          <w:rPr>
-            <w:noProof/>
-            <w:webHidden/>
-          </w:rPr>
-          <w:fldChar w:fldCharType="end"/>
-        </w:r>
-      </w:hyperlink>
+      <w:r>
+        <w:fldChar w:fldCharType="begin"/>
+      </w:r>
+      <w:r>
+        <w:instrText xml:space="preserve"> HYPERLINK \l "_Toc147596839" </w:instrText>
+      </w:r>
+      <w:r>
+        <w:fldChar w:fldCharType="separate"/>
+      </w:r>
+      <w:r>
+        <w:rPr>
+          <w:rStyle w:val="ad"/>
+          <w:noProof/>
+        </w:rPr>
+        <w:t>2.</w:t>
+      </w:r>
+      <w:r>
+        <w:rPr>
+          <w:bCs w:val="0"/>
+          <w:noProof/>
+          <w:sz w:val="24"/>
+          <w:szCs w:val="24"/>
+        </w:rPr>
+        <w:tab/>
+      </w:r>
+      <w:r>
+        <w:rPr>
+          <w:rStyle w:val="ad"/>
+          <w:noProof/>
+        </w:rPr>
+        <w:t>Концепция</w:t>
+      </w:r>
+      <w:r>
+        <w:rPr>
+          <w:rStyle w:val="ad"/>
+          <w:noProof/>
+          <w:lang w:val="en-US"/>
+        </w:rPr>
+        <w:t xml:space="preserve"> </w:t>
+      </w:r>
+      <w:r>
+        <w:rPr>
+          <w:rStyle w:val="ad"/>
+          <w:noProof/>
+        </w:rPr>
+        <w:t>решения</w:t>
+      </w:r>
+      <w:r>
+        <w:rPr>
+          <w:noProof/>
+          <w:webHidden/>
+        </w:rPr>
+        <w:tab/>
+      </w:r>
+      <w:r>
+        <w:rPr>
+          <w:noProof/>
+          <w:webHidden/>
+        </w:rPr>
+        <w:fldChar w:fldCharType="begin"/>
+      </w:r>
+      <w:r>
+        <w:rPr>
+          <w:noProof/>
+          <w:webHidden/>
+        </w:rPr>
+        <w:instrText xml:space="preserve"> PAGEREF _Toc147596839 \h </w:instrText>
+      </w:r>
+      <w:r>
+        <w:rPr>
+          <w:noProof/>
+          <w:webHidden/>
+        </w:rPr>
+      </w:r>
+      <w:r>
+        <w:rPr>
+          <w:noProof/>
+          <w:webHidden/>
+        </w:rPr>
+        <w:fldChar w:fldCharType="separate"/>
+      </w:r>
+      <w:r>
+        <w:rPr>
+          <w:noProof/>
+          <w:webHidden/>
+        </w:rPr>
+        <w:t>4</w:t>
+      </w:r>
+      <w:r>
+        <w:rPr>
+          <w:noProof/>
+          <w:webHidden/>
+        </w:rPr>
+        <w:fldChar w:fldCharType="end"/>
+      </w:r>
+      <w:r>
+        <w:rPr>
+          <w:noProof/>
+        </w:rPr>
+        <w:fldChar w:fldCharType="end"/>
+      </w:r>
     </w:p>
     <w:p>
       <w:pPr>
@@ -1276,42 +1258,9 @@
           <w:rPr>
             <w:noProof/>
             <w:webHidden/>
-          </w:rPr>
-          <w:fldChar w:fldCharType="begin"/>
-        </w:r>
-        <w:r>
-          <w:rPr>
-            <w:noProof/>
-            <w:webHidden/>
-          </w:rPr>
-          <w:instrText xml:space="preserve"> PAGEREF _Toc147596845 \h </w:instrText>
-        </w:r>
-        <w:r>
-          <w:rPr>
-            <w:noProof/>
-            <w:webHidden/>
-          </w:rPr>
-        </w:r>
-        <w:r>
-          <w:rPr>
-            <w:noProof/>
-            <w:webHidden/>
-          </w:rPr>
-          <w:fldChar w:fldCharType="separate"/>
-        </w:r>
-        <w:r>
-          <w:rPr>
-            <w:noProof/>
-            <w:webHidden/>
-          </w:rPr>
-          <w:t>5</w:t>
-        </w:r>
-        <w:r>
-          <w:rPr>
-            <w:noProof/>
-            <w:webHidden/>
-          </w:rPr>
-          <w:fldChar w:fldCharType="end"/>
+            <w:lang w:val="en-US"/>
+          </w:rPr>
+          <w:t>6</w:t>
         </w:r>
       </w:hyperlink>
     </w:p>
@@ -1360,42 +1309,9 @@
           <w:rPr>
             <w:noProof/>
             <w:webHidden/>
-          </w:rPr>
-          <w:fldChar w:fldCharType="begin"/>
-        </w:r>
-        <w:r>
-          <w:rPr>
-            <w:noProof/>
-            <w:webHidden/>
-          </w:rPr>
-          <w:instrText xml:space="preserve"> PAGEREF _Toc147596846 \h </w:instrText>
-        </w:r>
-        <w:r>
-          <w:rPr>
-            <w:noProof/>
-            <w:webHidden/>
-          </w:rPr>
-        </w:r>
-        <w:r>
-          <w:rPr>
-            <w:noProof/>
-            <w:webHidden/>
-          </w:rPr>
-          <w:fldChar w:fldCharType="separate"/>
-        </w:r>
-        <w:r>
-          <w:rPr>
-            <w:noProof/>
-            <w:webHidden/>
-          </w:rPr>
-          <w:t>5</w:t>
-        </w:r>
-        <w:r>
-          <w:rPr>
-            <w:noProof/>
-            <w:webHidden/>
-          </w:rPr>
-          <w:fldChar w:fldCharType="end"/>
+            <w:lang w:val="en-US"/>
+          </w:rPr>
+          <w:t>6</w:t>
         </w:r>
       </w:hyperlink>
     </w:p>
@@ -1444,42 +1360,9 @@
           <w:rPr>
             <w:noProof/>
             <w:webHidden/>
-          </w:rPr>
-          <w:fldChar w:fldCharType="begin"/>
-        </w:r>
-        <w:r>
-          <w:rPr>
-            <w:noProof/>
-            <w:webHidden/>
-          </w:rPr>
-          <w:instrText xml:space="preserve"> PAGEREF _Toc147596847 \h </w:instrText>
-        </w:r>
-        <w:r>
-          <w:rPr>
-            <w:noProof/>
-            <w:webHidden/>
-          </w:rPr>
-        </w:r>
-        <w:r>
-          <w:rPr>
-            <w:noProof/>
-            <w:webHidden/>
-          </w:rPr>
-          <w:fldChar w:fldCharType="separate"/>
-        </w:r>
-        <w:r>
-          <w:rPr>
-            <w:noProof/>
-            <w:webHidden/>
-          </w:rPr>
-          <w:t>5</w:t>
-        </w:r>
-        <w:r>
-          <w:rPr>
-            <w:noProof/>
-            <w:webHidden/>
-          </w:rPr>
-          <w:fldChar w:fldCharType="end"/>
+            <w:lang w:val="en-US"/>
+          </w:rPr>
+          <w:t>6</w:t>
         </w:r>
       </w:hyperlink>
     </w:p>
@@ -1532,42 +1415,9 @@
           <w:rPr>
             <w:noProof/>
             <w:webHidden/>
-          </w:rPr>
-          <w:fldChar w:fldCharType="begin"/>
-        </w:r>
-        <w:r>
-          <w:rPr>
-            <w:noProof/>
-            <w:webHidden/>
-          </w:rPr>
-          <w:instrText xml:space="preserve"> PAGEREF _Toc147596848 \h </w:instrText>
-        </w:r>
-        <w:r>
-          <w:rPr>
-            <w:noProof/>
-            <w:webHidden/>
-          </w:rPr>
-        </w:r>
-        <w:r>
-          <w:rPr>
-            <w:noProof/>
-            <w:webHidden/>
-          </w:rPr>
-          <w:fldChar w:fldCharType="separate"/>
-        </w:r>
-        <w:r>
-          <w:rPr>
-            <w:noProof/>
-            <w:webHidden/>
-          </w:rPr>
-          <w:t>5</w:t>
-        </w:r>
-        <w:r>
-          <w:rPr>
-            <w:noProof/>
-            <w:webHidden/>
-          </w:rPr>
-          <w:fldChar w:fldCharType="end"/>
+            <w:lang w:val="en-US"/>
+          </w:rPr>
+          <w:t>6</w:t>
         </w:r>
       </w:hyperlink>
     </w:p>
@@ -1784,42 +1634,9 @@
           <w:rPr>
             <w:noProof/>
             <w:webHidden/>
-          </w:rPr>
-          <w:fldChar w:fldCharType="begin"/>
-        </w:r>
-        <w:r>
-          <w:rPr>
-            <w:noProof/>
-            <w:webHidden/>
-          </w:rPr>
-          <w:instrText xml:space="preserve"> PAGEREF _Toc147596851 \h </w:instrText>
-        </w:r>
-        <w:r>
-          <w:rPr>
-            <w:noProof/>
-            <w:webHidden/>
-          </w:rPr>
-        </w:r>
-        <w:r>
-          <w:rPr>
-            <w:noProof/>
-            <w:webHidden/>
-          </w:rPr>
-          <w:fldChar w:fldCharType="separate"/>
-        </w:r>
-        <w:r>
-          <w:rPr>
-            <w:noProof/>
-            <w:webHidden/>
-          </w:rPr>
-          <w:t>6</w:t>
-        </w:r>
-        <w:r>
-          <w:rPr>
-            <w:noProof/>
-            <w:webHidden/>
-          </w:rPr>
-          <w:fldChar w:fldCharType="end"/>
+            <w:lang w:val="en-US"/>
+          </w:rPr>
+          <w:t>7</w:t>
         </w:r>
       </w:hyperlink>
     </w:p>
@@ -1873,42 +1690,9 @@
           <w:rPr>
             <w:noProof/>
             <w:webHidden/>
-          </w:rPr>
-          <w:fldChar w:fldCharType="begin"/>
-        </w:r>
-        <w:r>
-          <w:rPr>
-            <w:noProof/>
-            <w:webHidden/>
-          </w:rPr>
-          <w:instrText xml:space="preserve"> PAGEREF _Toc147596852 \h </w:instrText>
-        </w:r>
-        <w:r>
-          <w:rPr>
-            <w:noProof/>
-            <w:webHidden/>
-          </w:rPr>
-        </w:r>
-        <w:r>
-          <w:rPr>
-            <w:noProof/>
-            <w:webHidden/>
-          </w:rPr>
-          <w:fldChar w:fldCharType="separate"/>
-        </w:r>
-        <w:r>
-          <w:rPr>
-            <w:noProof/>
-            <w:webHidden/>
-          </w:rPr>
-          <w:t>6</w:t>
-        </w:r>
-        <w:r>
-          <w:rPr>
-            <w:noProof/>
-            <w:webHidden/>
-          </w:rPr>
-          <w:fldChar w:fldCharType="end"/>
+            <w:lang w:val="en-US"/>
+          </w:rPr>
+          <w:t>7</w:t>
         </w:r>
       </w:hyperlink>
     </w:p>
@@ -1988,42 +1772,9 @@
           <w:rPr>
             <w:noProof/>
             <w:webHidden/>
-          </w:rPr>
-          <w:fldChar w:fldCharType="begin"/>
-        </w:r>
-        <w:r>
-          <w:rPr>
-            <w:noProof/>
-            <w:webHidden/>
-          </w:rPr>
-          <w:instrText xml:space="preserve"> PAGEREF _Toc147596853 \h </w:instrText>
-        </w:r>
-        <w:r>
-          <w:rPr>
-            <w:noProof/>
-            <w:webHidden/>
-          </w:rPr>
-        </w:r>
-        <w:r>
-          <w:rPr>
-            <w:noProof/>
-            <w:webHidden/>
-          </w:rPr>
-          <w:fldChar w:fldCharType="separate"/>
-        </w:r>
-        <w:r>
-          <w:rPr>
-            <w:noProof/>
-            <w:webHidden/>
-          </w:rPr>
-          <w:t>6</w:t>
-        </w:r>
-        <w:r>
-          <w:rPr>
-            <w:noProof/>
-            <w:webHidden/>
-          </w:rPr>
-          <w:fldChar w:fldCharType="end"/>
+            <w:lang w:val="en-US"/>
+          </w:rPr>
+          <w:t>7</w:t>
         </w:r>
       </w:hyperlink>
     </w:p>
@@ -2072,42 +1823,9 @@
           <w:rPr>
             <w:noProof/>
             <w:webHidden/>
-          </w:rPr>
-          <w:fldChar w:fldCharType="begin"/>
-        </w:r>
-        <w:r>
-          <w:rPr>
-            <w:noProof/>
-            <w:webHidden/>
-          </w:rPr>
-          <w:instrText xml:space="preserve"> PAGEREF _Toc147596854 \h </w:instrText>
-        </w:r>
-        <w:r>
-          <w:rPr>
-            <w:noProof/>
-            <w:webHidden/>
-          </w:rPr>
-        </w:r>
-        <w:r>
-          <w:rPr>
-            <w:noProof/>
-            <w:webHidden/>
-          </w:rPr>
-          <w:fldChar w:fldCharType="separate"/>
-        </w:r>
-        <w:r>
-          <w:rPr>
-            <w:noProof/>
-            <w:webHidden/>
-          </w:rPr>
-          <w:t>6</w:t>
-        </w:r>
-        <w:r>
-          <w:rPr>
-            <w:noProof/>
-            <w:webHidden/>
-          </w:rPr>
-          <w:fldChar w:fldCharType="end"/>
+            <w:lang w:val="en-US"/>
+          </w:rPr>
+          <w:t>7</w:t>
         </w:r>
       </w:hyperlink>
     </w:p>
@@ -2193,22 +1911,22 @@
       <w:pPr>
         <w:pStyle w:val="1"/>
       </w:pPr>
-      <w:bookmarkStart w:id="4" w:name="_Toc147596835"/>
+      <w:bookmarkStart w:id="5" w:name="_Toc147596835"/>
       <w:r>
         <w:lastRenderedPageBreak/>
         <w:t>Необходимость проекта</w:t>
       </w:r>
-      <w:bookmarkEnd w:id="4"/>
+      <w:bookmarkEnd w:id="5"/>
     </w:p>
     <w:p>
       <w:pPr>
         <w:pStyle w:val="2"/>
       </w:pPr>
-      <w:bookmarkStart w:id="5" w:name="_Toc147596836"/>
+      <w:bookmarkStart w:id="6" w:name="_Toc147596836"/>
       <w:r>
         <w:t>Обоснование необходимости</w:t>
       </w:r>
-      <w:bookmarkEnd w:id="5"/>
+      <w:bookmarkEnd w:id="6"/>
     </w:p>
     <w:p>
       <w:pPr>
@@ -2224,7 +1942,7 @@
           <w:lang w:eastAsia="ru-RU"/>
         </w:rPr>
       </w:pPr>
-      <w:bookmarkStart w:id="6" w:name="_Toc147596837"/>
+      <w:bookmarkStart w:id="7" w:name="_Toc147596837"/>
       <w:r>
         <w:rPr>
           <w:rFonts w:ascii="Times New Roman" w:eastAsia="Times New Roman" w:hAnsi="Times New Roman" w:cs="Times New Roman"/>
@@ -2398,7 +2116,7 @@
       <w:r>
         <w:t>Видение проекта</w:t>
       </w:r>
-      <w:bookmarkEnd w:id="6"/>
+      <w:bookmarkEnd w:id="7"/>
     </w:p>
     <w:p>
       <w:pPr>
@@ -2414,7 +2132,7 @@
           <w:lang w:eastAsia="ru-RU"/>
         </w:rPr>
       </w:pPr>
-      <w:bookmarkStart w:id="7" w:name="_Toc147596838"/>
+      <w:bookmarkStart w:id="8" w:name="_Toc147596838"/>
       <w:r>
         <w:rPr>
           <w:rFonts w:ascii="Times New Roman" w:eastAsia="Times New Roman" w:hAnsi="Times New Roman" w:cs="Times New Roman"/>
@@ -2666,7 +2384,7 @@
       <w:r>
         <w:t>выгод</w:t>
       </w:r>
-      <w:bookmarkEnd w:id="7"/>
+      <w:bookmarkEnd w:id="8"/>
     </w:p>
     <w:p>
       <w:pPr>
@@ -2682,7 +2400,7 @@
           <w:shd w:val="clear" w:color="auto" w:fill="FFFFFF"/>
         </w:rPr>
       </w:pPr>
-      <w:bookmarkStart w:id="8" w:name="_Toc147596839"/>
+      <w:bookmarkStart w:id="9" w:name="_Toc147596839"/>
       <w:r>
         <w:rPr>
           <w:color w:val="000000"/>
@@ -3096,17 +2814,17 @@
       <w:r>
         <w:t>решения</w:t>
       </w:r>
-      <w:bookmarkEnd w:id="8"/>
+      <w:bookmarkEnd w:id="9"/>
     </w:p>
     <w:p>
       <w:pPr>
         <w:pStyle w:val="2"/>
       </w:pPr>
-      <w:bookmarkStart w:id="9" w:name="_Toc147596840"/>
+      <w:bookmarkStart w:id="10" w:name="_Toc147596840"/>
       <w:r>
         <w:t>Цели и Задачи</w:t>
       </w:r>
-      <w:bookmarkEnd w:id="9"/>
+      <w:bookmarkEnd w:id="10"/>
     </w:p>
     <w:p>
       <w:pPr>
@@ -3822,7 +3540,7 @@
       <w:pPr>
         <w:pStyle w:val="2"/>
       </w:pPr>
-      <w:bookmarkStart w:id="10" w:name="_Toc147596841"/>
+      <w:bookmarkStart w:id="11" w:name="_Toc147596841"/>
       <w:r>
         <w:t>Предположения и</w:t>
       </w:r>
@@ -3835,7 +3553,7 @@
       <w:r>
         <w:t>Ограничения</w:t>
       </w:r>
-      <w:bookmarkEnd w:id="10"/>
+      <w:bookmarkEnd w:id="11"/>
     </w:p>
     <w:p>
       <w:pPr>
@@ -3937,21 +3655,21 @@
       <w:pPr>
         <w:pStyle w:val="2"/>
       </w:pPr>
-      <w:bookmarkStart w:id="11" w:name="_Toc147596842"/>
+      <w:bookmarkStart w:id="12" w:name="_Toc147596842"/>
       <w:r>
         <w:t>Анализ использования</w:t>
       </w:r>
-      <w:bookmarkEnd w:id="11"/>
+      <w:bookmarkEnd w:id="12"/>
     </w:p>
     <w:p>
       <w:pPr>
         <w:pStyle w:val="3"/>
       </w:pPr>
-      <w:bookmarkStart w:id="12" w:name="_Toc147596843"/>
+      <w:bookmarkStart w:id="13" w:name="_Toc147596843"/>
       <w:r>
         <w:t>Пользователи</w:t>
       </w:r>
-      <w:bookmarkEnd w:id="12"/>
+      <w:bookmarkEnd w:id="13"/>
     </w:p>
     <w:p>
       <w:pPr>
@@ -3964,7 +3682,7 @@
           <w:szCs w:val="28"/>
         </w:rPr>
       </w:pPr>
-      <w:bookmarkStart w:id="13" w:name="_Toc147596844"/>
+      <w:bookmarkStart w:id="14" w:name="_Toc147596844"/>
       <w:r>
         <w:rPr>
           <w:color w:val="000000"/>
@@ -4043,7 +3761,7 @@
         <w:t>Аналитик</w:t>
       </w:r>
     </w:p>
-    <w:bookmarkEnd w:id="13"/>
+    <w:bookmarkEnd w:id="14"/>
     <w:p>
       <w:pPr>
         <w:pStyle w:val="3"/>
@@ -5737,9 +5455,6 @@
         <w:t xml:space="preserve"> сервера</w:t>
       </w:r>
       <w:r>
-        <w:rPr>
-          <w:lang w:val="en-US"/>
-        </w:rPr>
         <w:t>,</w:t>
       </w:r>
       <w:r>
@@ -5749,9 +5464,6 @@
         <w:t>БД</w:t>
       </w:r>
       <w:r>
-        <w:rPr>
-          <w:lang w:val="en-US"/>
-        </w:rPr>
         <w:t>,</w:t>
       </w:r>
       <w:r>
@@ -6168,7 +5880,7 @@
     <w:p>
       <w:pPr>
         <w:rPr>
-          <w:lang w:val="en-US" w:eastAsia="ru-RU"/>
+          <w:lang w:eastAsia="ru-RU"/>
         </w:rPr>
       </w:pPr>
     </w:p>
@@ -6179,22 +5891,22 @@
           <w:lang w:val="en-US"/>
         </w:rPr>
       </w:pPr>
-      <w:bookmarkStart w:id="14" w:name="_Toc147596845"/>
+      <w:bookmarkStart w:id="15" w:name="_Toc147596845"/>
       <w:r>
         <w:lastRenderedPageBreak/>
         <w:t>Требования</w:t>
       </w:r>
-      <w:bookmarkEnd w:id="14"/>
+      <w:bookmarkEnd w:id="15"/>
     </w:p>
     <w:p>
       <w:pPr>
         <w:pStyle w:val="3"/>
       </w:pPr>
-      <w:bookmarkStart w:id="15" w:name="_Toc147596846"/>
+      <w:bookmarkStart w:id="16" w:name="_Toc147596846"/>
       <w:r>
         <w:t>Требования пользователей</w:t>
       </w:r>
-      <w:bookmarkEnd w:id="15"/>
+      <w:bookmarkEnd w:id="16"/>
     </w:p>
     <w:p>
       <w:pPr>
@@ -6209,7 +5921,7 @@
           <w:szCs w:val="28"/>
         </w:rPr>
       </w:pPr>
-      <w:bookmarkStart w:id="16" w:name="_Toc147596847"/>
+      <w:bookmarkStart w:id="17" w:name="_Toc147596847"/>
       <w:r>
         <w:rPr>
           <w:rFonts w:ascii="Times New Roman" w:hAnsi="Times New Roman" w:cs="Times New Roman"/>
@@ -6243,71 +5955,7 @@
           <w:sz w:val="28"/>
           <w:szCs w:val="28"/>
         </w:rPr>
-        <w:t xml:space="preserve"> далее она сама производит необходимые действия, диспетчер передает</w:t>
-      </w:r>
-      <w:r>
-        <w:rPr>
-          <w:rFonts w:ascii="Times New Roman" w:hAnsi="Times New Roman" w:cs="Times New Roman"/>
-          <w:sz w:val="28"/>
-          <w:szCs w:val="28"/>
-        </w:rPr>
-        <w:t xml:space="preserve"> информации </w:t>
-      </w:r>
-      <w:r>
-        <w:rPr>
-          <w:rFonts w:ascii="Times New Roman" w:hAnsi="Times New Roman" w:cs="Times New Roman"/>
-          <w:sz w:val="28"/>
-          <w:szCs w:val="28"/>
-        </w:rPr>
-        <w:t xml:space="preserve">о местонахождении и времени прибытия, загрузки/выгрузки </w:t>
-      </w:r>
-      <w:r>
-        <w:rPr>
-          <w:rFonts w:ascii="Times New Roman" w:hAnsi="Times New Roman" w:cs="Times New Roman"/>
-          <w:sz w:val="28"/>
-          <w:szCs w:val="28"/>
-        </w:rPr>
-        <w:t>состав</w:t>
-      </w:r>
-      <w:r>
-        <w:rPr>
-          <w:rFonts w:ascii="Times New Roman" w:hAnsi="Times New Roman" w:cs="Times New Roman"/>
-          <w:sz w:val="28"/>
-          <w:szCs w:val="28"/>
-        </w:rPr>
-        <w:t>ов</w:t>
-      </w:r>
-      <w:r>
-        <w:rPr>
-          <w:rFonts w:ascii="Times New Roman" w:hAnsi="Times New Roman" w:cs="Times New Roman"/>
-          <w:sz w:val="28"/>
-          <w:szCs w:val="28"/>
-        </w:rPr>
-        <w:t>,</w:t>
-      </w:r>
-      <w:r>
-        <w:rPr>
-          <w:rFonts w:ascii="Times New Roman" w:hAnsi="Times New Roman" w:cs="Times New Roman"/>
-          <w:sz w:val="28"/>
-          <w:szCs w:val="28"/>
-        </w:rPr>
-        <w:t xml:space="preserve"> </w:t>
-      </w:r>
-      <w:r>
-        <w:rPr>
-          <w:rFonts w:ascii="Times New Roman" w:hAnsi="Times New Roman" w:cs="Times New Roman"/>
-          <w:sz w:val="28"/>
-          <w:szCs w:val="28"/>
-        </w:rPr>
-        <w:t>станция</w:t>
-      </w:r>
-      <w:r>
-        <w:rPr>
-          <w:rFonts w:ascii="Times New Roman" w:hAnsi="Times New Roman" w:cs="Times New Roman"/>
-          <w:sz w:val="28"/>
-          <w:szCs w:val="28"/>
-        </w:rPr>
-        <w:t>м и так далее;</w:t>
+        <w:t xml:space="preserve"> далее она сама производит необходимые действия, диспетчер передает информации о местонахождении и времени прибытия, загрузки/выгрузки составов, станциям и так далее;</w:t>
       </w:r>
     </w:p>
     <w:p>
@@ -6356,57 +6004,25 @@
           <w:sz w:val="28"/>
           <w:szCs w:val="28"/>
         </w:rPr>
-        <w:t>проверяет</w:t>
-      </w:r>
+        <w:t xml:space="preserve">проверяет корректную работу сервера, </w:t>
+      </w:r>
+      <w:proofErr w:type="spellStart"/>
       <w:r>
         <w:rPr>
           <w:rFonts w:ascii="Times New Roman" w:hAnsi="Times New Roman" w:cs="Times New Roman"/>
           <w:sz w:val="28"/>
           <w:szCs w:val="28"/>
         </w:rPr>
-        <w:t xml:space="preserve"> корректную</w:t>
-      </w:r>
+        <w:t>бд</w:t>
+      </w:r>
+      <w:proofErr w:type="spellEnd"/>
       <w:r>
         <w:rPr>
           <w:rFonts w:ascii="Times New Roman" w:hAnsi="Times New Roman" w:cs="Times New Roman"/>
           <w:sz w:val="28"/>
           <w:szCs w:val="28"/>
         </w:rPr>
-        <w:t xml:space="preserve"> </w:t>
-      </w:r>
-      <w:r>
-        <w:rPr>
-          <w:rFonts w:ascii="Times New Roman" w:hAnsi="Times New Roman" w:cs="Times New Roman"/>
-          <w:sz w:val="28"/>
-          <w:szCs w:val="28"/>
-        </w:rPr>
-        <w:t xml:space="preserve">работу сервера, </w:t>
-      </w:r>
-      <w:proofErr w:type="spellStart"/>
-      <w:r>
-        <w:rPr>
-          <w:rFonts w:ascii="Times New Roman" w:hAnsi="Times New Roman" w:cs="Times New Roman"/>
-          <w:sz w:val="28"/>
-          <w:szCs w:val="28"/>
-        </w:rPr>
-        <w:t>бд</w:t>
-      </w:r>
-      <w:proofErr w:type="spellEnd"/>
-      <w:r>
-        <w:rPr>
-          <w:rFonts w:ascii="Times New Roman" w:hAnsi="Times New Roman" w:cs="Times New Roman"/>
-          <w:sz w:val="28"/>
-          <w:szCs w:val="28"/>
-        </w:rPr>
-        <w:t>, сайта</w:t>
-      </w:r>
-      <w:r>
-        <w:rPr>
-          <w:rFonts w:ascii="Times New Roman" w:hAnsi="Times New Roman" w:cs="Times New Roman"/>
-          <w:sz w:val="28"/>
-          <w:szCs w:val="28"/>
-        </w:rPr>
-        <w:t>;</w:t>
+        <w:t>, сайта;</w:t>
       </w:r>
     </w:p>
     <w:p>
@@ -6443,55 +6059,7 @@
           <w:sz w:val="28"/>
           <w:szCs w:val="28"/>
         </w:rPr>
-        <w:t>а</w:t>
-      </w:r>
-      <w:r>
-        <w:rPr>
-          <w:rFonts w:ascii="Times New Roman" w:hAnsi="Times New Roman" w:cs="Times New Roman"/>
-          <w:sz w:val="28"/>
-          <w:szCs w:val="28"/>
-        </w:rPr>
-        <w:t>нализ</w:t>
-      </w:r>
-      <w:r>
-        <w:rPr>
-          <w:rFonts w:ascii="Times New Roman" w:hAnsi="Times New Roman" w:cs="Times New Roman"/>
-          <w:sz w:val="28"/>
-          <w:szCs w:val="28"/>
-        </w:rPr>
-        <w:t>ирует</w:t>
-      </w:r>
-      <w:r>
-        <w:rPr>
-          <w:rFonts w:ascii="Times New Roman" w:hAnsi="Times New Roman" w:cs="Times New Roman"/>
-          <w:sz w:val="28"/>
-          <w:szCs w:val="28"/>
-        </w:rPr>
-        <w:t xml:space="preserve"> полученны</w:t>
-      </w:r>
-      <w:r>
-        <w:rPr>
-          <w:rFonts w:ascii="Times New Roman" w:hAnsi="Times New Roman" w:cs="Times New Roman"/>
-          <w:sz w:val="28"/>
-          <w:szCs w:val="28"/>
-        </w:rPr>
-        <w:t>е</w:t>
-      </w:r>
-      <w:r>
-        <w:rPr>
-          <w:rFonts w:ascii="Times New Roman" w:hAnsi="Times New Roman" w:cs="Times New Roman"/>
-          <w:sz w:val="28"/>
-          <w:szCs w:val="28"/>
-        </w:rPr>
-        <w:t xml:space="preserve"> данны</w:t>
-      </w:r>
-      <w:r>
-        <w:rPr>
-          <w:rFonts w:ascii="Times New Roman" w:hAnsi="Times New Roman" w:cs="Times New Roman"/>
-          <w:sz w:val="28"/>
-          <w:szCs w:val="28"/>
-        </w:rPr>
-        <w:t>е, если есть необходимость корректирует маршруты составов.</w:t>
+        <w:t>анализирует полученные данные, если есть необходимость корректирует маршруты составов.</w:t>
       </w:r>
     </w:p>
     <w:p>
@@ -6501,7 +6069,7 @@
       <w:r>
         <w:t>Системные требования</w:t>
       </w:r>
-      <w:bookmarkEnd w:id="16"/>
+      <w:bookmarkEnd w:id="17"/>
     </w:p>
     <w:p>
       <w:pPr>
@@ -6518,7 +6086,7 @@
           <w:szCs w:val="28"/>
         </w:rPr>
       </w:pPr>
-      <w:bookmarkStart w:id="17" w:name="_Toc147596848"/>
+      <w:bookmarkStart w:id="18" w:name="_Toc147596848"/>
       <w:r>
         <w:rPr>
           <w:rFonts w:ascii="Times New Roman" w:hAnsi="Times New Roman" w:cs="Times New Roman"/>
@@ -6913,16 +6481,7 @@
           <w:sz w:val="28"/>
           <w:szCs w:val="28"/>
         </w:rPr>
-        <w:t xml:space="preserve"> </w:t>
-      </w:r>
-      <w:r>
-        <w:rPr>
-          <w:rFonts w:ascii="Times New Roman" w:hAnsi="Times New Roman" w:cs="Times New Roman"/>
-          <w:color w:val="000000"/>
-          <w:sz w:val="28"/>
-          <w:szCs w:val="28"/>
-        </w:rPr>
-        <w:t xml:space="preserve">1 </w:t>
+        <w:t xml:space="preserve"> 1 </w:t>
       </w:r>
       <w:r>
         <w:rPr>
@@ -7004,17 +6563,17 @@
       <w:r>
         <w:t>Рамки</w:t>
       </w:r>
-      <w:bookmarkEnd w:id="17"/>
+      <w:bookmarkEnd w:id="18"/>
     </w:p>
     <w:p>
       <w:pPr>
         <w:pStyle w:val="2"/>
       </w:pPr>
-      <w:bookmarkStart w:id="18" w:name="_Toc147596849"/>
+      <w:bookmarkStart w:id="19" w:name="_Toc147596849"/>
       <w:r>
         <w:t>Функциональность решения</w:t>
       </w:r>
-      <w:bookmarkEnd w:id="18"/>
+      <w:bookmarkEnd w:id="19"/>
     </w:p>
     <w:p>
       <w:pPr>
@@ -7034,7 +6593,7 @@
           <w:lang w:eastAsia="ru-RU"/>
         </w:rPr>
       </w:pPr>
-      <w:bookmarkStart w:id="19" w:name="_Toc147596850"/>
+      <w:bookmarkStart w:id="20" w:name="_Toc147596850"/>
       <w:r>
         <w:rPr>
           <w:rFonts w:ascii="Times New Roman" w:eastAsia="Times New Roman" w:hAnsi="Times New Roman" w:cs="Times New Roman"/>
@@ -7167,18 +6726,7 @@
           <w:shd w:val="clear" w:color="auto" w:fill="FFFFFF"/>
           <w:lang w:eastAsia="ru-RU"/>
         </w:rPr>
-        <w:t>Отображение на онлайн-карте движение составов, местонахождение конкретного состава в данный момент времени</w:t>
-      </w:r>
-      <w:r>
-        <w:rPr>
-          <w:rFonts w:ascii="Times New Roman" w:eastAsia="Times New Roman" w:hAnsi="Times New Roman" w:cs="Times New Roman"/>
-          <w:color w:val="000000"/>
-          <w:sz w:val="28"/>
-          <w:szCs w:val="28"/>
-          <w:shd w:val="clear" w:color="auto" w:fill="FFFFFF"/>
-          <w:lang w:eastAsia="ru-RU"/>
-        </w:rPr>
-        <w:t>;</w:t>
+        <w:t>Отображение на онлайн-карте движение составов, местонахождение конкретного состава в данный момент времени;</w:t>
       </w:r>
     </w:p>
     <w:p>
@@ -7219,18 +6767,7 @@
           <w:shd w:val="clear" w:color="auto" w:fill="FFFFFF"/>
           <w:lang w:eastAsia="ru-RU"/>
         </w:rPr>
-        <w:t>асчет точного времени выгрузки и загрузки состава</w:t>
-      </w:r>
-      <w:r>
-        <w:rPr>
-          <w:rFonts w:ascii="Times New Roman" w:eastAsia="Times New Roman" w:hAnsi="Times New Roman" w:cs="Times New Roman"/>
-          <w:color w:val="000000"/>
-          <w:sz w:val="28"/>
-          <w:szCs w:val="28"/>
-          <w:shd w:val="clear" w:color="auto" w:fill="FFFFFF"/>
-          <w:lang w:eastAsia="ru-RU"/>
-        </w:rPr>
-        <w:t>;</w:t>
+        <w:t>асчет точного времени выгрузки и загрузки состава;</w:t>
       </w:r>
     </w:p>
     <w:p>
@@ -7322,7 +6859,7 @@
       <w:r>
         <w:t>За рамками решения</w:t>
       </w:r>
-      <w:bookmarkEnd w:id="19"/>
+      <w:bookmarkEnd w:id="20"/>
     </w:p>
     <w:p>
       <w:pPr>
@@ -7335,7 +6872,7 @@
           <w:szCs w:val="28"/>
         </w:rPr>
       </w:pPr>
-      <w:bookmarkStart w:id="20" w:name="_Toc147596851"/>
+      <w:bookmarkStart w:id="21" w:name="_Toc147596851"/>
       <w:r>
         <w:rPr>
           <w:color w:val="000000"/>
@@ -7381,23 +6918,7 @@
           <w:sz w:val="28"/>
           <w:szCs w:val="28"/>
         </w:rPr>
-        <w:t xml:space="preserve">(необходимо привлечь </w:t>
-      </w:r>
-      <w:r>
-        <w:rPr>
-          <w:color w:val="000000"/>
-          <w:sz w:val="28"/>
-          <w:szCs w:val="28"/>
-        </w:rPr>
-        <w:t>математиков</w:t>
-      </w:r>
-      <w:r>
-        <w:rPr>
-          <w:color w:val="000000"/>
-          <w:sz w:val="28"/>
-          <w:szCs w:val="28"/>
-        </w:rPr>
-        <w:t>)</w:t>
+        <w:t>(необходимо привлечь математиков)</w:t>
       </w:r>
       <w:r>
         <w:rPr>
@@ -7478,7 +6999,7 @@
       <w:r>
         <w:t>Критерии одобрения решения</w:t>
       </w:r>
-      <w:bookmarkEnd w:id="20"/>
+      <w:bookmarkEnd w:id="21"/>
     </w:p>
     <w:p>
       <w:pPr>
@@ -7519,17 +7040,17 @@
           <w:lang w:val="en-US"/>
         </w:rPr>
       </w:pPr>
-      <w:bookmarkStart w:id="21" w:name="_Toc147596852"/>
+      <w:bookmarkStart w:id="22" w:name="_Toc147596852"/>
       <w:r>
         <w:t>Стратегии дизайна решения</w:t>
       </w:r>
-      <w:bookmarkEnd w:id="21"/>
+      <w:bookmarkEnd w:id="22"/>
     </w:p>
     <w:p>
       <w:pPr>
         <w:pStyle w:val="2"/>
       </w:pPr>
-      <w:bookmarkStart w:id="22" w:name="_Toc147596853"/>
+      <w:bookmarkStart w:id="23" w:name="_Toc147596853"/>
       <w:r>
         <w:t>Стратегия</w:t>
       </w:r>
@@ -7551,7 +7072,7 @@
       <w:r>
         <w:t>дизайна</w:t>
       </w:r>
-      <w:bookmarkEnd w:id="22"/>
+      <w:bookmarkEnd w:id="23"/>
     </w:p>
     <w:p>
       <w:pPr>
@@ -8413,10 +7934,7 @@
                               <w:jc w:val="center"/>
                             </w:pPr>
                             <w:r>
-                              <w:t xml:space="preserve">Сайт </w:t>
-                            </w:r>
-                            <w:r>
-                              <w:t>(</w:t>
+                              <w:t>Сайт (</w:t>
                             </w:r>
                             <w:r>
                               <w:rPr>
@@ -8501,8 +8019,6 @@
           <w:lang w:eastAsia="ru-RU"/>
         </w:rPr>
       </w:pPr>
-      <w:bookmarkStart w:id="23" w:name="_GoBack"/>
-      <w:bookmarkEnd w:id="23"/>
     </w:p>
     <w:p>
       <w:pPr>

</xml_diff>